<commit_message>
remove inserting geometry items
</commit_message>
<xml_diff>
--- a/readme/规划功能.docx
+++ b/readme/规划功能.docx
@@ -2,13 +2,7 @@
 <file path=word/document.xml><?xml version="1.0" encoding="utf-8"?>
 <w:document xmlns:wpc="http://schemas.microsoft.com/office/word/2010/wordprocessingCanvas" xmlns:cx="http://schemas.microsoft.com/office/drawing/2014/chartex" xmlns:cx1="http://schemas.microsoft.com/office/drawing/2015/9/8/chartex" xmlns:cx2="http://schemas.microsoft.com/office/drawing/2015/10/21/chartex" xmlns:cx3="http://schemas.microsoft.com/office/drawing/2016/5/9/chartex" xmlns:cx4="http://schemas.microsoft.com/office/drawing/2016/5/10/chartex" xmlns:cx5="http://schemas.microsoft.com/office/drawing/2016/5/11/chartex" xmlns:cx6="http://schemas.microsoft.com/office/drawing/2016/5/12/chartex" xmlns:cx7="http://schemas.microsoft.com/office/drawing/2016/5/13/chartex" xmlns:cx8="http://schemas.microsoft.com/office/drawing/2016/5/14/chartex" xmlns:mc="http://schemas.openxmlformats.org/markup-compatibility/2006" xmlns:aink="http://schemas.microsoft.com/office/drawing/2016/ink" xmlns:am3d="http://schemas.microsoft.com/office/drawing/2017/model3d" xmlns:o="urn:schemas-microsoft-com:office:office" xmlns:r="http://schemas.openxmlformats.org/officeDocument/2006/relationships" xmlns:m="http://schemas.openxmlformats.org/officeDocument/2006/math" xmlns:v="urn:schemas-microsoft-com:vml" xmlns:wp14="http://schemas.microsoft.com/office/word/2010/wordprocessingDrawing" xmlns:wp="http://schemas.openxmlformats.org/drawingml/2006/wordprocessingDrawing" xmlns:w10="urn:schemas-microsoft-com:office:word" xmlns:w="http://schemas.openxmlformats.org/wordprocessingml/2006/main" xmlns:w14="http://schemas.microsoft.com/office/word/2010/wordml" xmlns:w15="http://schemas.microsoft.com/office/word/2012/wordml" xmlns:w16cex="http://schemas.microsoft.com/office/word/2018/wordml/cex" xmlns:w16cid="http://schemas.microsoft.com/office/word/2016/wordml/cid" xmlns:w16="http://schemas.microsoft.com/office/word/2018/wordml" xmlns:w16sdtdh="http://schemas.microsoft.com/office/word/2020/wordml/sdtdatahash" xmlns:w16se="http://schemas.microsoft.com/office/word/2015/wordml/symex" xmlns:wpg="http://schemas.microsoft.com/office/word/2010/wordprocessingGroup" xmlns:wpi="http://schemas.microsoft.com/office/word/2010/wordprocessingInk" xmlns:wne="http://schemas.microsoft.com/office/word/2006/wordml" xmlns:wps="http://schemas.microsoft.com/office/word/2010/wordprocessingShape" mc:Ignorable="w14 w15 w16se w16cid w16 w16cex w16sdtdh wp14">
   <w:body>
-    <w:p>
-      <w:pPr>
-        <w:rPr>
-          <w:rFonts w:hint="eastAsia"/>
-        </w:rPr>
-      </w:pPr>
-    </w:p>
+    <w:p/>
     <w:p/>
     <w:p>
       <w:pPr>
@@ -29,7 +23,7 @@
       <w:r>
         <w:fldChar w:fldCharType="separate"/>
       </w:r>
-      <w:hyperlink w:anchor="_Toc136018385" w:history="1">
+      <w:hyperlink w:anchor="_Toc136280804" w:history="1">
         <w:r>
           <w:rPr>
             <w:rStyle w:val="a7"/>
@@ -56,7 +50,7 @@
             <w:noProof/>
             <w:webHidden/>
           </w:rPr>
-          <w:instrText xml:space="preserve"> PAGEREF _Toc136018385 \h </w:instrText>
+          <w:instrText xml:space="preserve"> PAGEREF _Toc136280804 \h </w:instrText>
         </w:r>
         <w:r>
           <w:rPr>
@@ -97,7 +91,7 @@
           <w:noProof/>
         </w:rPr>
       </w:pPr>
-      <w:hyperlink w:anchor="_Toc136018386" w:history="1">
+      <w:hyperlink w:anchor="_Toc136280805" w:history="1">
         <w:r>
           <w:rPr>
             <w:rStyle w:val="a7"/>
@@ -124,7 +118,7 @@
             <w:noProof/>
             <w:webHidden/>
           </w:rPr>
-          <w:instrText xml:space="preserve"> PAGEREF _Toc136018386 \h </w:instrText>
+          <w:instrText xml:space="preserve"> PAGEREF _Toc136280805 \h </w:instrText>
         </w:r>
         <w:r>
           <w:rPr>
@@ -165,7 +159,7 @@
           <w:noProof/>
         </w:rPr>
       </w:pPr>
-      <w:hyperlink w:anchor="_Toc136018387" w:history="1">
+      <w:hyperlink w:anchor="_Toc136280806" w:history="1">
         <w:r>
           <w:rPr>
             <w:rStyle w:val="a7"/>
@@ -192,7 +186,7 @@
             <w:noProof/>
             <w:webHidden/>
           </w:rPr>
-          <w:instrText xml:space="preserve"> PAGEREF _Toc136018387 \h </w:instrText>
+          <w:instrText xml:space="preserve"> PAGEREF _Toc136280806 \h </w:instrText>
         </w:r>
         <w:r>
           <w:rPr>
@@ -233,7 +227,7 @@
           <w:noProof/>
         </w:rPr>
       </w:pPr>
-      <w:hyperlink w:anchor="_Toc136018388" w:history="1">
+      <w:hyperlink w:anchor="_Toc136280807" w:history="1">
         <w:r>
           <w:rPr>
             <w:rStyle w:val="a7"/>
@@ -260,7 +254,7 @@
             <w:noProof/>
             <w:webHidden/>
           </w:rPr>
-          <w:instrText xml:space="preserve"> PAGEREF _Toc136018388 \h </w:instrText>
+          <w:instrText xml:space="preserve"> PAGEREF _Toc136280807 \h </w:instrText>
         </w:r>
         <w:r>
           <w:rPr>
@@ -301,7 +295,7 @@
           <w:noProof/>
         </w:rPr>
       </w:pPr>
-      <w:hyperlink w:anchor="_Toc136018389" w:history="1">
+      <w:hyperlink w:anchor="_Toc136280808" w:history="1">
         <w:r>
           <w:rPr>
             <w:rStyle w:val="a7"/>
@@ -328,7 +322,7 @@
             <w:noProof/>
             <w:webHidden/>
           </w:rPr>
-          <w:instrText xml:space="preserve"> PAGEREF _Toc136018389 \h </w:instrText>
+          <w:instrText xml:space="preserve"> PAGEREF _Toc136280808 \h </w:instrText>
         </w:r>
         <w:r>
           <w:rPr>
@@ -369,13 +363,13 @@
           <w:noProof/>
         </w:rPr>
       </w:pPr>
-      <w:hyperlink w:anchor="_Toc136018390" w:history="1">
+      <w:hyperlink w:anchor="_Toc136280809" w:history="1">
         <w:r>
           <w:rPr>
             <w:rStyle w:val="a7"/>
             <w:noProof/>
           </w:rPr>
-          <w:t>功能4 选择数据</w:t>
+          <w:t>功能3 添加数据</w:t>
         </w:r>
         <w:r>
           <w:rPr>
@@ -396,7 +390,7 @@
             <w:noProof/>
             <w:webHidden/>
           </w:rPr>
-          <w:instrText xml:space="preserve"> PAGEREF _Toc136018390 \h </w:instrText>
+          <w:instrText xml:space="preserve"> PAGEREF _Toc136280809 \h </w:instrText>
         </w:r>
         <w:r>
           <w:rPr>
@@ -437,12 +431,80 @@
           <w:noProof/>
         </w:rPr>
       </w:pPr>
-      <w:hyperlink w:anchor="_Toc136018391" w:history="1">
+      <w:hyperlink w:anchor="_Toc136280810" w:history="1">
         <w:r>
           <w:rPr>
             <w:rStyle w:val="a7"/>
             <w:noProof/>
           </w:rPr>
+          <w:t>功能4 选择数据</w:t>
+        </w:r>
+        <w:r>
+          <w:rPr>
+            <w:noProof/>
+            <w:webHidden/>
+          </w:rPr>
+          <w:tab/>
+        </w:r>
+        <w:r>
+          <w:rPr>
+            <w:noProof/>
+            <w:webHidden/>
+          </w:rPr>
+          <w:fldChar w:fldCharType="begin"/>
+        </w:r>
+        <w:r>
+          <w:rPr>
+            <w:noProof/>
+            <w:webHidden/>
+          </w:rPr>
+          <w:instrText xml:space="preserve"> PAGEREF _Toc136280810 \h </w:instrText>
+        </w:r>
+        <w:r>
+          <w:rPr>
+            <w:noProof/>
+            <w:webHidden/>
+          </w:rPr>
+        </w:r>
+        <w:r>
+          <w:rPr>
+            <w:noProof/>
+            <w:webHidden/>
+          </w:rPr>
+          <w:fldChar w:fldCharType="separate"/>
+        </w:r>
+        <w:r>
+          <w:rPr>
+            <w:noProof/>
+            <w:webHidden/>
+          </w:rPr>
+          <w:t>2</w:t>
+        </w:r>
+        <w:r>
+          <w:rPr>
+            <w:noProof/>
+            <w:webHidden/>
+          </w:rPr>
+          <w:fldChar w:fldCharType="end"/>
+        </w:r>
+      </w:hyperlink>
+    </w:p>
+    <w:p>
+      <w:pPr>
+        <w:pStyle w:val="TOC4"/>
+        <w:tabs>
+          <w:tab w:val="right" w:leader="dot" w:pos="8296"/>
+        </w:tabs>
+        <w:rPr>
+          <w:noProof/>
+        </w:rPr>
+      </w:pPr>
+      <w:hyperlink w:anchor="_Toc136280811" w:history="1">
+        <w:r>
+          <w:rPr>
+            <w:rStyle w:val="a7"/>
+            <w:noProof/>
+          </w:rPr>
           <w:t>拓展功能~支持测量功能</w:t>
         </w:r>
         <w:r>
@@ -464,7 +526,7 @@
             <w:noProof/>
             <w:webHidden/>
           </w:rPr>
-          <w:instrText xml:space="preserve"> PAGEREF _Toc136018391 \h </w:instrText>
+          <w:instrText xml:space="preserve"> PAGEREF _Toc136280811 \h </w:instrText>
         </w:r>
         <w:r>
           <w:rPr>
@@ -505,7 +567,7 @@
           <w:noProof/>
         </w:rPr>
       </w:pPr>
-      <w:hyperlink w:anchor="_Toc136018392" w:history="1">
+      <w:hyperlink w:anchor="_Toc136280812" w:history="1">
         <w:r>
           <w:rPr>
             <w:rStyle w:val="a7"/>
@@ -532,7 +594,7 @@
             <w:noProof/>
             <w:webHidden/>
           </w:rPr>
-          <w:instrText xml:space="preserve"> PAGEREF _Toc136018392 \h </w:instrText>
+          <w:instrText xml:space="preserve"> PAGEREF _Toc136280812 \h </w:instrText>
         </w:r>
         <w:r>
           <w:rPr>
@@ -573,7 +635,7 @@
           <w:noProof/>
         </w:rPr>
       </w:pPr>
-      <w:hyperlink w:anchor="_Toc136018393" w:history="1">
+      <w:hyperlink w:anchor="_Toc136280813" w:history="1">
         <w:r>
           <w:rPr>
             <w:rStyle w:val="a7"/>
@@ -600,7 +662,7 @@
             <w:noProof/>
             <w:webHidden/>
           </w:rPr>
-          <w:instrText xml:space="preserve"> PAGEREF _Toc136018393 \h </w:instrText>
+          <w:instrText xml:space="preserve"> PAGEREF _Toc136280813 \h </w:instrText>
         </w:r>
         <w:r>
           <w:rPr>
@@ -641,13 +703,27 @@
           <w:noProof/>
         </w:rPr>
       </w:pPr>
-      <w:hyperlink w:anchor="_Toc136018394" w:history="1">
+      <w:hyperlink w:anchor="_Toc136280814" w:history="1">
         <w:r>
           <w:rPr>
             <w:rStyle w:val="a7"/>
             <w:noProof/>
           </w:rPr>
-          <w:t>功能2 插入几何图元</w:t>
+          <w:t>功能2 插入几</w:t>
+        </w:r>
+        <w:r>
+          <w:rPr>
+            <w:rStyle w:val="a7"/>
+            <w:noProof/>
+          </w:rPr>
+          <w:t>何</w:t>
+        </w:r>
+        <w:r>
+          <w:rPr>
+            <w:rStyle w:val="a7"/>
+            <w:noProof/>
+          </w:rPr>
+          <w:t>图元</w:t>
         </w:r>
         <w:r>
           <w:rPr>
@@ -668,7 +744,7 @@
             <w:noProof/>
             <w:webHidden/>
           </w:rPr>
-          <w:instrText xml:space="preserve"> PAGEREF _Toc136018394 \h </w:instrText>
+          <w:instrText xml:space="preserve"> PAGEREF _Toc136280814 \h </w:instrText>
         </w:r>
         <w:r>
           <w:rPr>
@@ -709,7 +785,7 @@
           <w:noProof/>
         </w:rPr>
       </w:pPr>
-      <w:hyperlink w:anchor="_Toc136018395" w:history="1">
+      <w:hyperlink w:anchor="_Toc136280815" w:history="1">
         <w:r>
           <w:rPr>
             <w:rStyle w:val="a7"/>
@@ -736,7 +812,7 @@
             <w:noProof/>
             <w:webHidden/>
           </w:rPr>
-          <w:instrText xml:space="preserve"> PAGEREF _Toc136018395 \h </w:instrText>
+          <w:instrText xml:space="preserve"> PAGEREF _Toc136280815 \h </w:instrText>
         </w:r>
         <w:r>
           <w:rPr>
@@ -777,7 +853,7 @@
           <w:noProof/>
         </w:rPr>
       </w:pPr>
-      <w:hyperlink w:anchor="_Toc136018396" w:history="1">
+      <w:hyperlink w:anchor="_Toc136280816" w:history="1">
         <w:r>
           <w:rPr>
             <w:rStyle w:val="a7"/>
@@ -804,7 +880,7 @@
             <w:noProof/>
             <w:webHidden/>
           </w:rPr>
-          <w:instrText xml:space="preserve"> PAGEREF _Toc136018396 \h </w:instrText>
+          <w:instrText xml:space="preserve"> PAGEREF _Toc136280816 \h </w:instrText>
         </w:r>
         <w:r>
           <w:rPr>
@@ -845,7 +921,7 @@
           <w:noProof/>
         </w:rPr>
       </w:pPr>
-      <w:hyperlink w:anchor="_Toc136018397" w:history="1">
+      <w:hyperlink w:anchor="_Toc136280817" w:history="1">
         <w:r>
           <w:rPr>
             <w:rStyle w:val="a7"/>
@@ -872,7 +948,7 @@
             <w:noProof/>
             <w:webHidden/>
           </w:rPr>
-          <w:instrText xml:space="preserve"> PAGEREF _Toc136018397 \h </w:instrText>
+          <w:instrText xml:space="preserve"> PAGEREF _Toc136280817 \h </w:instrText>
         </w:r>
         <w:r>
           <w:rPr>
@@ -913,7 +989,7 @@
           <w:noProof/>
         </w:rPr>
       </w:pPr>
-      <w:hyperlink w:anchor="_Toc136018398" w:history="1">
+      <w:hyperlink w:anchor="_Toc136280818" w:history="1">
         <w:r>
           <w:rPr>
             <w:rStyle w:val="a7"/>
@@ -940,7 +1016,7 @@
             <w:noProof/>
             <w:webHidden/>
           </w:rPr>
-          <w:instrText xml:space="preserve"> PAGEREF _Toc136018398 \h </w:instrText>
+          <w:instrText xml:space="preserve"> PAGEREF _Toc136280818 \h </w:instrText>
         </w:r>
         <w:r>
           <w:rPr>
@@ -981,7 +1057,7 @@
           <w:noProof/>
         </w:rPr>
       </w:pPr>
-      <w:hyperlink w:anchor="_Toc136018399" w:history="1">
+      <w:hyperlink w:anchor="_Toc136280819" w:history="1">
         <w:r>
           <w:rPr>
             <w:rStyle w:val="a7"/>
@@ -1008,7 +1084,7 @@
             <w:noProof/>
             <w:webHidden/>
           </w:rPr>
-          <w:instrText xml:space="preserve"> PAGEREF _Toc136018399 \h </w:instrText>
+          <w:instrText xml:space="preserve"> PAGEREF _Toc136280819 \h </w:instrText>
         </w:r>
         <w:r>
           <w:rPr>
@@ -1049,7 +1125,7 @@
           <w:noProof/>
         </w:rPr>
       </w:pPr>
-      <w:hyperlink w:anchor="_Toc136018400" w:history="1">
+      <w:hyperlink w:anchor="_Toc136280820" w:history="1">
         <w:r>
           <w:rPr>
             <w:rStyle w:val="a7"/>
@@ -1076,7 +1152,7 @@
             <w:noProof/>
             <w:webHidden/>
           </w:rPr>
-          <w:instrText xml:space="preserve"> PAGEREF _Toc136018400 \h </w:instrText>
+          <w:instrText xml:space="preserve"> PAGEREF _Toc136280820 \h </w:instrText>
         </w:r>
         <w:r>
           <w:rPr>
@@ -1117,7 +1193,7 @@
           <w:noProof/>
         </w:rPr>
       </w:pPr>
-      <w:hyperlink w:anchor="_Toc136018401" w:history="1">
+      <w:hyperlink w:anchor="_Toc136280821" w:history="1">
         <w:r>
           <w:rPr>
             <w:rStyle w:val="a7"/>
@@ -1144,7 +1220,7 @@
             <w:noProof/>
             <w:webHidden/>
           </w:rPr>
-          <w:instrText xml:space="preserve"> PAGEREF _Toc136018401 \h </w:instrText>
+          <w:instrText xml:space="preserve"> PAGEREF _Toc136280821 \h </w:instrText>
         </w:r>
         <w:r>
           <w:rPr>
@@ -1185,7 +1261,7 @@
           <w:noProof/>
         </w:rPr>
       </w:pPr>
-      <w:hyperlink w:anchor="_Toc136018402" w:history="1">
+      <w:hyperlink w:anchor="_Toc136280822" w:history="1">
         <w:r>
           <w:rPr>
             <w:rStyle w:val="a7"/>
@@ -1212,7 +1288,7 @@
             <w:noProof/>
             <w:webHidden/>
           </w:rPr>
-          <w:instrText xml:space="preserve"> PAGEREF _Toc136018402 \h </w:instrText>
+          <w:instrText xml:space="preserve"> PAGEREF _Toc136280822 \h </w:instrText>
         </w:r>
         <w:r>
           <w:rPr>
@@ -1253,27 +1329,13 @@
           <w:noProof/>
         </w:rPr>
       </w:pPr>
-      <w:hyperlink w:anchor="_Toc136018403" w:history="1">
+      <w:hyperlink w:anchor="_Toc136280823" w:history="1">
         <w:r>
           <w:rPr>
             <w:rStyle w:val="a7"/>
             <w:noProof/>
           </w:rPr>
-          <w:t>内容</w:t>
-        </w:r>
-        <w:r>
-          <w:rPr>
-            <w:rStyle w:val="a7"/>
-            <w:noProof/>
-          </w:rPr>
-          <w:t>模</w:t>
-        </w:r>
-        <w:r>
-          <w:rPr>
-            <w:rStyle w:val="a7"/>
-            <w:noProof/>
-          </w:rPr>
-          <w:t>块</w:t>
+          <w:t>内容模块</w:t>
         </w:r>
         <w:r>
           <w:rPr>
@@ -1294,7 +1356,7 @@
             <w:noProof/>
             <w:webHidden/>
           </w:rPr>
-          <w:instrText xml:space="preserve"> PAGEREF _Toc136018403 \h </w:instrText>
+          <w:instrText xml:space="preserve"> PAGEREF _Toc136280823 \h </w:instrText>
         </w:r>
         <w:r>
           <w:rPr>
@@ -1335,7 +1397,7 @@
           <w:noProof/>
         </w:rPr>
       </w:pPr>
-      <w:hyperlink w:anchor="_Toc136018404" w:history="1">
+      <w:hyperlink w:anchor="_Toc136280824" w:history="1">
         <w:r>
           <w:rPr>
             <w:rStyle w:val="a7"/>
@@ -1362,7 +1424,7 @@
             <w:noProof/>
             <w:webHidden/>
           </w:rPr>
-          <w:instrText xml:space="preserve"> PAGEREF _Toc136018404 \h </w:instrText>
+          <w:instrText xml:space="preserve"> PAGEREF _Toc136280824 \h </w:instrText>
         </w:r>
         <w:r>
           <w:rPr>
@@ -1403,7 +1465,7 @@
           <w:noProof/>
         </w:rPr>
       </w:pPr>
-      <w:hyperlink w:anchor="_Toc136018405" w:history="1">
+      <w:hyperlink w:anchor="_Toc136280825" w:history="1">
         <w:r>
           <w:rPr>
             <w:rStyle w:val="a7"/>
@@ -1430,7 +1492,7 @@
             <w:noProof/>
             <w:webHidden/>
           </w:rPr>
-          <w:instrText xml:space="preserve"> PAGEREF _Toc136018405 \h </w:instrText>
+          <w:instrText xml:space="preserve"> PAGEREF _Toc136280825 \h </w:instrText>
         </w:r>
         <w:r>
           <w:rPr>
@@ -1471,7 +1533,7 @@
           <w:noProof/>
         </w:rPr>
       </w:pPr>
-      <w:hyperlink w:anchor="_Toc136018406" w:history="1">
+      <w:hyperlink w:anchor="_Toc136280826" w:history="1">
         <w:r>
           <w:rPr>
             <w:rStyle w:val="a7"/>
@@ -1498,7 +1560,7 @@
             <w:noProof/>
             <w:webHidden/>
           </w:rPr>
-          <w:instrText xml:space="preserve"> PAGEREF _Toc136018406 \h </w:instrText>
+          <w:instrText xml:space="preserve"> PAGEREF _Toc136280826 \h </w:instrText>
         </w:r>
         <w:r>
           <w:rPr>
@@ -1539,7 +1601,7 @@
           <w:noProof/>
         </w:rPr>
       </w:pPr>
-      <w:hyperlink w:anchor="_Toc136018407" w:history="1">
+      <w:hyperlink w:anchor="_Toc136280827" w:history="1">
         <w:r>
           <w:rPr>
             <w:rStyle w:val="a7"/>
@@ -1566,7 +1628,7 @@
             <w:noProof/>
             <w:webHidden/>
           </w:rPr>
-          <w:instrText xml:space="preserve"> PAGEREF _Toc136018407 \h </w:instrText>
+          <w:instrText xml:space="preserve"> PAGEREF _Toc136280827 \h </w:instrText>
         </w:r>
         <w:r>
           <w:rPr>
@@ -1607,7 +1669,7 @@
           <w:noProof/>
         </w:rPr>
       </w:pPr>
-      <w:hyperlink w:anchor="_Toc136018408" w:history="1">
+      <w:hyperlink w:anchor="_Toc136280828" w:history="1">
         <w:r>
           <w:rPr>
             <w:rStyle w:val="a7"/>
@@ -1634,7 +1696,7 @@
             <w:noProof/>
             <w:webHidden/>
           </w:rPr>
-          <w:instrText xml:space="preserve"> PAGEREF _Toc136018408 \h </w:instrText>
+          <w:instrText xml:space="preserve"> PAGEREF _Toc136280828 \h </w:instrText>
         </w:r>
         <w:r>
           <w:rPr>
@@ -1675,7 +1737,7 @@
           <w:noProof/>
         </w:rPr>
       </w:pPr>
-      <w:hyperlink w:anchor="_Toc136018409" w:history="1">
+      <w:hyperlink w:anchor="_Toc136280829" w:history="1">
         <w:r>
           <w:rPr>
             <w:rStyle w:val="a7"/>
@@ -1702,7 +1764,7 @@
             <w:noProof/>
             <w:webHidden/>
           </w:rPr>
-          <w:instrText xml:space="preserve"> PAGEREF _Toc136018409 \h </w:instrText>
+          <w:instrText xml:space="preserve"> PAGEREF _Toc136280829 \h </w:instrText>
         </w:r>
         <w:r>
           <w:rPr>
@@ -1743,7 +1805,7 @@
           <w:noProof/>
         </w:rPr>
       </w:pPr>
-      <w:hyperlink w:anchor="_Toc136018410" w:history="1">
+      <w:hyperlink w:anchor="_Toc136280830" w:history="1">
         <w:r>
           <w:rPr>
             <w:rStyle w:val="a7"/>
@@ -1770,7 +1832,7 @@
             <w:noProof/>
             <w:webHidden/>
           </w:rPr>
-          <w:instrText xml:space="preserve"> PAGEREF _Toc136018410 \h </w:instrText>
+          <w:instrText xml:space="preserve"> PAGEREF _Toc136280830 \h </w:instrText>
         </w:r>
         <w:r>
           <w:rPr>
@@ -1811,7 +1873,7 @@
           <w:noProof/>
         </w:rPr>
       </w:pPr>
-      <w:hyperlink w:anchor="_Toc136018411" w:history="1">
+      <w:hyperlink w:anchor="_Toc136280831" w:history="1">
         <w:r>
           <w:rPr>
             <w:rStyle w:val="a7"/>
@@ -1838,7 +1900,7 @@
             <w:noProof/>
             <w:webHidden/>
           </w:rPr>
-          <w:instrText xml:space="preserve"> PAGEREF _Toc136018411 \h </w:instrText>
+          <w:instrText xml:space="preserve"> PAGEREF _Toc136280831 \h </w:instrText>
         </w:r>
         <w:r>
           <w:rPr>
@@ -1879,7 +1941,7 @@
           <w:noProof/>
         </w:rPr>
       </w:pPr>
-      <w:hyperlink w:anchor="_Toc136018412" w:history="1">
+      <w:hyperlink w:anchor="_Toc136280832" w:history="1">
         <w:r>
           <w:rPr>
             <w:rStyle w:val="a7"/>
@@ -1906,7 +1968,7 @@
             <w:noProof/>
             <w:webHidden/>
           </w:rPr>
-          <w:instrText xml:space="preserve"> PAGEREF _Toc136018412 \h </w:instrText>
+          <w:instrText xml:space="preserve"> PAGEREF _Toc136280832 \h </w:instrText>
         </w:r>
         <w:r>
           <w:rPr>
@@ -1947,7 +2009,7 @@
           <w:noProof/>
         </w:rPr>
       </w:pPr>
-      <w:hyperlink w:anchor="_Toc136018413" w:history="1">
+      <w:hyperlink w:anchor="_Toc136280833" w:history="1">
         <w:r>
           <w:rPr>
             <w:rStyle w:val="a7"/>
@@ -1974,7 +2036,7 @@
             <w:noProof/>
             <w:webHidden/>
           </w:rPr>
-          <w:instrText xml:space="preserve"> PAGEREF _Toc136018413 \h </w:instrText>
+          <w:instrText xml:space="preserve"> PAGEREF _Toc136280833 \h </w:instrText>
         </w:r>
         <w:r>
           <w:rPr>
@@ -2018,18 +2080,12 @@
     <w:p/>
     <w:p/>
     <w:p/>
-    <w:p>
-      <w:pPr>
-        <w:rPr>
-          <w:rFonts w:hint="eastAsia"/>
-        </w:rPr>
-      </w:pPr>
-    </w:p>
+    <w:p/>
     <w:p>
       <w:pPr>
         <w:pStyle w:val="1"/>
       </w:pPr>
-      <w:bookmarkStart w:id="0" w:name="_Toc136018385"/>
+      <w:bookmarkStart w:id="0" w:name="_Toc136280804"/>
       <w:r>
         <w:rPr>
           <w:rFonts w:hint="eastAsia"/>
@@ -2052,7 +2108,7 @@
       <w:r>
         <w:tab/>
       </w:r>
-      <w:bookmarkStart w:id="1" w:name="_Toc136018386"/>
+      <w:bookmarkStart w:id="1" w:name="_Toc136280805"/>
       <w:r>
         <w:t>T</w:t>
       </w:r>
@@ -2068,7 +2124,7 @@
       <w:pPr>
         <w:pStyle w:val="3"/>
       </w:pPr>
-      <w:bookmarkStart w:id="2" w:name="_Toc136018387"/>
+      <w:bookmarkStart w:id="2" w:name="_Toc136280806"/>
       <w:r>
         <w:rPr>
           <w:rFonts w:hint="eastAsia"/>
@@ -2081,7 +2137,7 @@
       <w:pPr>
         <w:pStyle w:val="4"/>
       </w:pPr>
-      <w:bookmarkStart w:id="3" w:name="_Toc136018388"/>
+      <w:bookmarkStart w:id="3" w:name="_Toc136280807"/>
       <w:r>
         <w:rPr>
           <w:rFonts w:hint="eastAsia"/>
@@ -2120,7 +2176,7 @@
       <w:pPr>
         <w:pStyle w:val="4"/>
       </w:pPr>
-      <w:bookmarkStart w:id="4" w:name="_Toc136018389"/>
+      <w:bookmarkStart w:id="4" w:name="_Toc136280808"/>
       <w:r>
         <w:rPr>
           <w:rFonts w:hint="eastAsia"/>
@@ -2153,6 +2209,10 @@
       </w:r>
     </w:p>
     <w:p>
+      <w:pPr>
+        <w:pStyle w:val="4"/>
+      </w:pPr>
+      <w:bookmarkStart w:id="5" w:name="_Toc136280809"/>
       <w:r>
         <w:rPr>
           <w:rFonts w:hint="eastAsia"/>
@@ -2166,7 +2226,14 @@
         <w:rPr>
           <w:rFonts w:hint="eastAsia"/>
         </w:rPr>
-        <w:t xml:space="preserve">添加数据 </w:t>
+        <w:t>添加数据</w:t>
+      </w:r>
+      <w:bookmarkEnd w:id="5"/>
+      <w:r>
+        <w:rPr>
+          <w:rFonts w:hint="eastAsia"/>
+        </w:rPr>
+        <w:t xml:space="preserve"> </w:t>
       </w:r>
     </w:p>
     <w:p>
@@ -2220,7 +2287,7 @@
       <w:pPr>
         <w:pStyle w:val="4"/>
       </w:pPr>
-      <w:bookmarkStart w:id="5" w:name="_Toc136018390"/>
+      <w:bookmarkStart w:id="6" w:name="_Toc136280810"/>
       <w:r>
         <w:rPr>
           <w:rFonts w:hint="eastAsia"/>
@@ -2236,7 +2303,7 @@
         </w:rPr>
         <w:t>选择数据</w:t>
       </w:r>
-      <w:bookmarkEnd w:id="5"/>
+      <w:bookmarkEnd w:id="6"/>
     </w:p>
     <w:p>
       <w:r>
@@ -2264,14 +2331,14 @@
       <w:pPr>
         <w:pStyle w:val="4"/>
       </w:pPr>
-      <w:bookmarkStart w:id="6" w:name="_Toc136018391"/>
+      <w:bookmarkStart w:id="7" w:name="_Toc136280811"/>
       <w:r>
         <w:rPr>
           <w:rFonts w:hint="eastAsia"/>
         </w:rPr>
         <w:t>拓展功能~支持测量功能</w:t>
       </w:r>
-      <w:bookmarkEnd w:id="6"/>
+      <w:bookmarkEnd w:id="7"/>
     </w:p>
     <w:p>
       <w:r>
@@ -2288,20 +2355,20 @@
       <w:pPr>
         <w:pStyle w:val="3"/>
       </w:pPr>
-      <w:bookmarkStart w:id="7" w:name="_Toc136018392"/>
+      <w:bookmarkStart w:id="8" w:name="_Toc136280812"/>
       <w:r>
         <w:rPr>
           <w:rFonts w:hint="eastAsia"/>
         </w:rPr>
         <w:t>插入模块</w:t>
       </w:r>
-      <w:bookmarkEnd w:id="7"/>
+      <w:bookmarkEnd w:id="8"/>
     </w:p>
     <w:p>
       <w:pPr>
         <w:pStyle w:val="4"/>
       </w:pPr>
-      <w:bookmarkStart w:id="8" w:name="_Toc136018393"/>
+      <w:bookmarkStart w:id="9" w:name="_Toc136280813"/>
       <w:r>
         <w:rPr>
           <w:rFonts w:hint="eastAsia"/>
@@ -2323,7 +2390,7 @@
         </w:rPr>
         <w:t>非几何图元</w:t>
       </w:r>
-      <w:bookmarkEnd w:id="8"/>
+      <w:bookmarkEnd w:id="9"/>
     </w:p>
     <w:p>
       <w:r>
@@ -2338,59 +2405,23 @@
     </w:p>
     <w:p>
       <w:pPr>
+        <w:pStyle w:val="3"/>
+      </w:pPr>
+      <w:bookmarkStart w:id="10" w:name="_Toc136280815"/>
+      <w:r>
+        <w:rPr>
+          <w:rFonts w:hint="eastAsia"/>
+        </w:rPr>
+        <w:lastRenderedPageBreak/>
+        <w:t>分析模块</w:t>
+      </w:r>
+      <w:bookmarkEnd w:id="10"/>
+    </w:p>
+    <w:p>
+      <w:pPr>
         <w:pStyle w:val="4"/>
       </w:pPr>
-      <w:bookmarkStart w:id="9" w:name="_Toc136018394"/>
-      <w:r>
-        <w:rPr>
-          <w:rFonts w:hint="eastAsia"/>
-        </w:rPr>
-        <w:lastRenderedPageBreak/>
-        <w:t>功能2</w:t>
-      </w:r>
-      <w:r>
-        <w:t xml:space="preserve"> </w:t>
-      </w:r>
-      <w:r>
-        <w:rPr>
-          <w:rFonts w:hint="eastAsia"/>
-        </w:rPr>
-        <w:t>插入几何图元</w:t>
-      </w:r>
-      <w:bookmarkEnd w:id="9"/>
-    </w:p>
-    <w:p>
-      <w:pPr>
-        <w:ind w:firstLine="420"/>
-      </w:pPr>
-      <w:r>
-        <w:rPr>
-          <w:rFonts w:hint="eastAsia"/>
-        </w:rPr>
-        <w:t xml:space="preserve">支持创建 </w:t>
-      </w:r>
-      <w:r>
-        <w:t>点、折线、多边形、矩形、圆、扇形等多种几何图元</w:t>
-      </w:r>
-    </w:p>
-    <w:p>
-      <w:pPr>
-        <w:pStyle w:val="3"/>
-      </w:pPr>
-      <w:bookmarkStart w:id="10" w:name="_Toc136018395"/>
-      <w:r>
-        <w:rPr>
-          <w:rFonts w:hint="eastAsia"/>
-        </w:rPr>
-        <w:t>分析模块</w:t>
-      </w:r>
-      <w:bookmarkEnd w:id="10"/>
-    </w:p>
-    <w:p>
-      <w:pPr>
-        <w:pStyle w:val="4"/>
-      </w:pPr>
-      <w:bookmarkStart w:id="11" w:name="_Toc136018396"/>
+      <w:bookmarkStart w:id="11" w:name="_Toc136280816"/>
       <w:r>
         <w:rPr>
           <w:rFonts w:hint="eastAsia"/>
@@ -2418,7 +2449,7 @@
       <w:pPr>
         <w:pStyle w:val="4"/>
       </w:pPr>
-      <w:bookmarkStart w:id="12" w:name="_Toc136018397"/>
+      <w:bookmarkStart w:id="12" w:name="_Toc136280817"/>
       <w:r>
         <w:rPr>
           <w:rFonts w:hint="eastAsia"/>
@@ -2454,7 +2485,7 @@
       <w:pPr>
         <w:pStyle w:val="4"/>
       </w:pPr>
-      <w:bookmarkStart w:id="13" w:name="_Toc136018398"/>
+      <w:bookmarkStart w:id="13" w:name="_Toc136280818"/>
       <w:r>
         <w:rPr>
           <w:rFonts w:hint="eastAsia"/>
@@ -2487,7 +2518,7 @@
       <w:pPr>
         <w:pStyle w:val="3"/>
       </w:pPr>
-      <w:bookmarkStart w:id="14" w:name="_Toc136018399"/>
+      <w:bookmarkStart w:id="14" w:name="_Toc136280819"/>
       <w:r>
         <w:rPr>
           <w:rFonts w:hint="eastAsia"/>
@@ -2500,7 +2531,7 @@
       <w:pPr>
         <w:pStyle w:val="4"/>
       </w:pPr>
-      <w:bookmarkStart w:id="15" w:name="_Toc136018400"/>
+      <w:bookmarkStart w:id="15" w:name="_Toc136280820"/>
       <w:r>
         <w:rPr>
           <w:rFonts w:hint="eastAsia"/>
@@ -2534,7 +2565,7 @@
       <w:pPr>
         <w:pStyle w:val="4"/>
       </w:pPr>
-      <w:bookmarkStart w:id="16" w:name="_Toc136018401"/>
+      <w:bookmarkStart w:id="16" w:name="_Toc136280821"/>
       <w:r>
         <w:rPr>
           <w:rFonts w:hint="eastAsia"/>
@@ -2567,7 +2598,7 @@
       <w:pPr>
         <w:pStyle w:val="4"/>
       </w:pPr>
-      <w:bookmarkStart w:id="17" w:name="_Toc136018402"/>
+      <w:bookmarkStart w:id="17" w:name="_Toc136280822"/>
       <w:r>
         <w:rPr>
           <w:rFonts w:hint="eastAsia"/>
@@ -2596,7 +2627,7 @@
       <w:pPr>
         <w:pStyle w:val="1"/>
       </w:pPr>
-      <w:bookmarkStart w:id="18" w:name="_Toc136018403"/>
+      <w:bookmarkStart w:id="18" w:name="_Toc136280823"/>
       <w:r>
         <w:rPr>
           <w:rFonts w:hint="eastAsia"/>
@@ -2610,7 +2641,7 @@
       <w:pPr>
         <w:pStyle w:val="2"/>
       </w:pPr>
-      <w:bookmarkStart w:id="19" w:name="_Toc136018404"/>
+      <w:bookmarkStart w:id="19" w:name="_Toc136280824"/>
       <w:r>
         <w:rPr>
           <w:rFonts w:hint="eastAsia"/>
@@ -2623,7 +2654,7 @@
       <w:pPr>
         <w:pStyle w:val="3"/>
       </w:pPr>
-      <w:bookmarkStart w:id="20" w:name="_Toc136018405"/>
+      <w:bookmarkStart w:id="20" w:name="_Toc136280825"/>
       <w:r>
         <w:rPr>
           <w:rFonts w:hint="eastAsia"/>
@@ -2656,7 +2687,7 @@
       <w:pPr>
         <w:pStyle w:val="3"/>
       </w:pPr>
-      <w:bookmarkStart w:id="21" w:name="_Toc136018406"/>
+      <w:bookmarkStart w:id="21" w:name="_Toc136280826"/>
       <w:r>
         <w:rPr>
           <w:rFonts w:hint="eastAsia"/>
@@ -2689,7 +2720,7 @@
       <w:pPr>
         <w:pStyle w:val="3"/>
       </w:pPr>
-      <w:bookmarkStart w:id="22" w:name="_Toc136018407"/>
+      <w:bookmarkStart w:id="22" w:name="_Toc136280827"/>
       <w:r>
         <w:rPr>
           <w:rFonts w:hint="eastAsia"/>
@@ -2711,7 +2742,7 @@
       <w:pPr>
         <w:pStyle w:val="1"/>
       </w:pPr>
-      <w:bookmarkStart w:id="23" w:name="_Toc136018408"/>
+      <w:bookmarkStart w:id="23" w:name="_Toc136280828"/>
       <w:r>
         <w:rPr>
           <w:rFonts w:hint="eastAsia"/>
@@ -2724,7 +2755,7 @@
       <w:pPr>
         <w:pStyle w:val="2"/>
       </w:pPr>
-      <w:bookmarkStart w:id="24" w:name="_Toc136018409"/>
+      <w:bookmarkStart w:id="24" w:name="_Toc136280829"/>
       <w:r>
         <w:rPr>
           <w:rFonts w:hint="eastAsia"/>
@@ -2737,7 +2768,7 @@
       <w:pPr>
         <w:pStyle w:val="3"/>
       </w:pPr>
-      <w:bookmarkStart w:id="25" w:name="_Toc136018410"/>
+      <w:bookmarkStart w:id="25" w:name="_Toc136280830"/>
       <w:r>
         <w:rPr>
           <w:rFonts w:hint="eastAsia"/>
@@ -2767,7 +2798,7 @@
       <w:pPr>
         <w:pStyle w:val="3"/>
       </w:pPr>
-      <w:bookmarkStart w:id="26" w:name="_Toc136018411"/>
+      <w:bookmarkStart w:id="26" w:name="_Toc136280831"/>
       <w:r>
         <w:rPr>
           <w:rFonts w:hint="eastAsia"/>
@@ -2797,7 +2828,7 @@
       <w:pPr>
         <w:pStyle w:val="1"/>
       </w:pPr>
-      <w:bookmarkStart w:id="27" w:name="_Toc136018412"/>
+      <w:bookmarkStart w:id="27" w:name="_Toc136280832"/>
       <w:r>
         <w:rPr>
           <w:rFonts w:hint="eastAsia"/>
@@ -2810,7 +2841,7 @@
       <w:pPr>
         <w:pStyle w:val="2"/>
       </w:pPr>
-      <w:bookmarkStart w:id="28" w:name="_Toc136018413"/>
+      <w:bookmarkStart w:id="28" w:name="_Toc136280833"/>
       <w:r>
         <w:rPr>
           <w:rFonts w:hint="eastAsia"/>

</xml_diff>